<commit_message>
Update feedback form client Fixed item #5 in issue log
</commit_message>
<xml_diff>
--- a/Oceana - Feedback (07-Dec-2016).docx
+++ b/Oceana - Feedback (07-Dec-2016).docx
@@ -461,7 +461,50 @@
           <w:szCs w:val="19"/>
           <w:shd w:val="clear" w:color="auto" w:fill="FFFFFF"/>
         </w:rPr>
-        <w:t>webdesign</w:t>
+        <w:t>webdesign.html</w:t>
+      </w:r>
+      <w:r>
+        <w:t xml:space="preserve">”. </w:t>
+      </w:r>
+      <w:proofErr w:type="spellStart"/>
+      <w:r>
+        <w:t>Tất</w:t>
+      </w:r>
+      <w:proofErr w:type="spellEnd"/>
+      <w:r>
+        <w:t xml:space="preserve"> </w:t>
+      </w:r>
+      <w:proofErr w:type="spellStart"/>
+      <w:r>
+        <w:t>cả</w:t>
+      </w:r>
+      <w:proofErr w:type="spellEnd"/>
+      <w:r>
+        <w:t xml:space="preserve"> link “Read more” ở home page, </w:t>
+      </w:r>
+      <w:proofErr w:type="spellStart"/>
+      <w:r>
+        <w:t>em</w:t>
+      </w:r>
+      <w:proofErr w:type="spellEnd"/>
+      <w:r>
+        <w:t xml:space="preserve"> </w:t>
+      </w:r>
+      <w:proofErr w:type="spellStart"/>
+      <w:r>
+        <w:t>cho</w:t>
+      </w:r>
+      <w:proofErr w:type="spellEnd"/>
+      <w:r>
+        <w:t xml:space="preserve"> link </w:t>
+      </w:r>
+      <w:proofErr w:type="spellStart"/>
+      <w:r>
+        <w:t>vào</w:t>
+      </w:r>
+      <w:proofErr w:type="spellEnd"/>
+      <w:r>
+        <w:t xml:space="preserve"> “</w:t>
       </w:r>
       <w:r>
         <w:rPr>
@@ -471,70 +514,7 @@
           <w:szCs w:val="19"/>
           <w:shd w:val="clear" w:color="auto" w:fill="FFFFFF"/>
         </w:rPr>
-        <w:t>.html</w:t>
-      </w:r>
-      <w:r>
-        <w:t xml:space="preserve">”. </w:t>
-      </w:r>
-      <w:proofErr w:type="spellStart"/>
-      <w:r>
-        <w:t>Tất</w:t>
-      </w:r>
-      <w:proofErr w:type="spellEnd"/>
-      <w:r>
-        <w:t xml:space="preserve"> </w:t>
-      </w:r>
-      <w:proofErr w:type="spellStart"/>
-      <w:r>
-        <w:t>cả</w:t>
-      </w:r>
-      <w:proofErr w:type="spellEnd"/>
-      <w:r>
-        <w:t xml:space="preserve"> link “Read more” ở home page, </w:t>
-      </w:r>
-      <w:proofErr w:type="spellStart"/>
-      <w:r>
-        <w:t>em</w:t>
-      </w:r>
-      <w:proofErr w:type="spellEnd"/>
-      <w:r>
-        <w:t xml:space="preserve"> </w:t>
-      </w:r>
-      <w:proofErr w:type="spellStart"/>
-      <w:r>
-        <w:t>cho</w:t>
-      </w:r>
-      <w:proofErr w:type="spellEnd"/>
-      <w:r>
-        <w:t xml:space="preserve"> link </w:t>
-      </w:r>
-      <w:proofErr w:type="spellStart"/>
-      <w:r>
-        <w:t>vào</w:t>
-      </w:r>
-      <w:proofErr w:type="spellEnd"/>
-      <w:r>
-        <w:t xml:space="preserve"> “</w:t>
-      </w:r>
-      <w:r>
-        <w:rPr>
-          <w:rFonts w:ascii="Arial" w:hAnsi="Arial" w:cs="Arial"/>
-          <w:color w:val="222222"/>
-          <w:sz w:val="19"/>
-          <w:szCs w:val="19"/>
-          <w:shd w:val="clear" w:color="auto" w:fill="FFFFFF"/>
-        </w:rPr>
-        <w:t>webdesign</w:t>
-      </w:r>
-      <w:r>
-        <w:rPr>
-          <w:rFonts w:ascii="Arial" w:hAnsi="Arial" w:cs="Arial"/>
-          <w:color w:val="222222"/>
-          <w:sz w:val="19"/>
-          <w:szCs w:val="19"/>
-          <w:shd w:val="clear" w:color="auto" w:fill="FFFFFF"/>
-        </w:rPr>
-        <w:t>.html</w:t>
+        <w:t>webdesign.html</w:t>
       </w:r>
       <w:r>
         <w:t xml:space="preserve">” </w:t>
@@ -689,9 +669,196 @@
           </wp:inline>
         </w:drawing>
       </w:r>
+    </w:p>
+    <w:p/>
+    <w:p>
+      <w:pPr>
+        <w:pStyle w:val="ListParagraph"/>
+        <w:numPr>
+          <w:ilvl w:val="0"/>
+          <w:numId w:val="1"/>
+        </w:numPr>
+      </w:pPr>
+      <w:proofErr w:type="spellStart"/>
+      <w:r>
+        <w:lastRenderedPageBreak/>
+        <w:t>Phần</w:t>
+      </w:r>
+      <w:proofErr w:type="spellEnd"/>
+      <w:r>
+        <w:t xml:space="preserve"> mobile </w:t>
+      </w:r>
+      <w:proofErr w:type="spellStart"/>
+      <w:r>
+        <w:t>bị</w:t>
+      </w:r>
+      <w:proofErr w:type="spellEnd"/>
+      <w:r>
+        <w:t xml:space="preserve"> issue, client feedback </w:t>
+      </w:r>
+      <w:proofErr w:type="spellStart"/>
+      <w:r>
+        <w:t>như</w:t>
+      </w:r>
+      <w:proofErr w:type="spellEnd"/>
+      <w:r>
+        <w:t xml:space="preserve"> </w:t>
+      </w:r>
+      <w:proofErr w:type="spellStart"/>
+      <w:r>
+        <w:t>bên</w:t>
+      </w:r>
+      <w:proofErr w:type="spellEnd"/>
+      <w:r>
+        <w:t xml:space="preserve"> </w:t>
+      </w:r>
+      <w:proofErr w:type="spellStart"/>
+      <w:r>
+        <w:t>dưới</w:t>
+      </w:r>
+      <w:proofErr w:type="spellEnd"/>
+      <w:r>
+        <w:t xml:space="preserve"> </w:t>
+      </w:r>
+      <w:proofErr w:type="spellStart"/>
+      <w:r>
+        <w:t>nhé</w:t>
+      </w:r>
+      <w:proofErr w:type="spellEnd"/>
+      <w:r>
+        <w:t xml:space="preserve"> </w:t>
+      </w:r>
+      <w:proofErr w:type="spellStart"/>
+      <w:r>
+        <w:t>em</w:t>
+      </w:r>
+      <w:proofErr w:type="spellEnd"/>
+      <w:r>
+        <w:t>.</w:t>
+      </w:r>
+    </w:p>
+    <w:p>
+      <w:r>
+        <w:rPr>
+          <w:noProof/>
+        </w:rPr>
+        <w:drawing>
+          <wp:inline distT="0" distB="0" distL="0" distR="0" wp14:anchorId="52F4E769" wp14:editId="3B8274CA">
+            <wp:extent cx="5304762" cy="3257143"/>
+            <wp:effectExtent l="0" t="0" r="0" b="635"/>
+            <wp:docPr id="6" name="Picture 6"/>
+            <wp:cNvGraphicFramePr>
+              <a:graphicFrameLocks xmlns:a="http://schemas.openxmlformats.org/drawingml/2006/main" noChangeAspect="1"/>
+            </wp:cNvGraphicFramePr>
+            <a:graphic xmlns:a="http://schemas.openxmlformats.org/drawingml/2006/main">
+              <a:graphicData uri="http://schemas.openxmlformats.org/drawingml/2006/picture">
+                <pic:pic xmlns:pic="http://schemas.openxmlformats.org/drawingml/2006/picture">
+                  <pic:nvPicPr>
+                    <pic:cNvPr id="1" name=""/>
+                    <pic:cNvPicPr/>
+                  </pic:nvPicPr>
+                  <pic:blipFill>
+                    <a:blip r:embed="rId10"/>
+                    <a:stretch>
+                      <a:fillRect/>
+                    </a:stretch>
+                  </pic:blipFill>
+                  <pic:spPr>
+                    <a:xfrm>
+                      <a:off x="0" y="0"/>
+                      <a:ext cx="5304762" cy="3257143"/>
+                    </a:xfrm>
+                    <a:prstGeom prst="rect">
+                      <a:avLst/>
+                    </a:prstGeom>
+                  </pic:spPr>
+                </pic:pic>
+              </a:graphicData>
+            </a:graphic>
+          </wp:inline>
+        </w:drawing>
+      </w:r>
+    </w:p>
+    <w:p>
+      <w:proofErr w:type="spellStart"/>
+      <w:r>
+        <w:t>Của</w:t>
+      </w:r>
+      <w:proofErr w:type="spellEnd"/>
+      <w:r>
+        <w:t xml:space="preserve"> </w:t>
+      </w:r>
+      <w:proofErr w:type="spellStart"/>
+      <w:r>
+        <w:t>mình</w:t>
+      </w:r>
+      <w:proofErr w:type="spellEnd"/>
+      <w:r>
+        <w:t xml:space="preserve"> </w:t>
+      </w:r>
+      <w:proofErr w:type="spellStart"/>
+      <w:r>
+        <w:t>hiện</w:t>
+      </w:r>
+      <w:proofErr w:type="spellEnd"/>
+      <w:r>
+        <w:t xml:space="preserve"> </w:t>
+      </w:r>
+      <w:proofErr w:type="spellStart"/>
+      <w:r>
+        <w:t>tại</w:t>
+      </w:r>
+      <w:proofErr w:type="spellEnd"/>
+      <w:r>
+        <w:t>:</w:t>
+      </w:r>
+    </w:p>
+    <w:p>
+      <w:r>
+        <w:rPr>
+          <w:noProof/>
+        </w:rPr>
+        <w:drawing>
+          <wp:inline distT="0" distB="0" distL="0" distR="0" wp14:anchorId="7386C2C1" wp14:editId="45012C0A">
+            <wp:extent cx="3547872" cy="3094804"/>
+            <wp:effectExtent l="0" t="0" r="0" b="0"/>
+            <wp:docPr id="7" name="Picture 7"/>
+            <wp:cNvGraphicFramePr>
+              <a:graphicFrameLocks xmlns:a="http://schemas.openxmlformats.org/drawingml/2006/main" noChangeAspect="1"/>
+            </wp:cNvGraphicFramePr>
+            <a:graphic xmlns:a="http://schemas.openxmlformats.org/drawingml/2006/main">
+              <a:graphicData uri="http://schemas.openxmlformats.org/drawingml/2006/picture">
+                <pic:pic xmlns:pic="http://schemas.openxmlformats.org/drawingml/2006/picture">
+                  <pic:nvPicPr>
+                    <pic:cNvPr id="1" name=""/>
+                    <pic:cNvPicPr/>
+                  </pic:nvPicPr>
+                  <pic:blipFill>
+                    <a:blip r:embed="rId11"/>
+                    <a:stretch>
+                      <a:fillRect/>
+                    </a:stretch>
+                  </pic:blipFill>
+                  <pic:spPr>
+                    <a:xfrm>
+                      <a:off x="0" y="0"/>
+                      <a:ext cx="3555606" cy="3101550"/>
+                    </a:xfrm>
+                    <a:prstGeom prst="rect">
+                      <a:avLst/>
+                    </a:prstGeom>
+                  </pic:spPr>
+                </pic:pic>
+              </a:graphicData>
+            </a:graphic>
+          </wp:inline>
+        </w:drawing>
+      </w:r>
       <w:bookmarkStart w:id="0" w:name="_GoBack"/>
       <w:bookmarkEnd w:id="0"/>
     </w:p>
+    <w:p/>
+    <w:p/>
     <w:sectPr>
       <w:pgSz w:w="12240" w:h="15840"/>
       <w:pgMar w:top="1440" w:right="1440" w:bottom="1440" w:left="1440" w:header="720" w:footer="720" w:gutter="0"/>
@@ -705,7 +872,7 @@
 <file path=word/numbering.xml><?xml version="1.0" encoding="utf-8"?>
 <w:numbering xmlns:wpc="http://schemas.microsoft.com/office/word/2010/wordprocessingCanvas" xmlns:cx="http://schemas.microsoft.com/office/drawing/2014/chartex" xmlns:cx1="http://schemas.microsoft.com/office/drawing/2015/9/8/chartex" xmlns:cx2="http://schemas.microsoft.com/office/drawing/2015/10/21/chartex" xmlns:mc="http://schemas.openxmlformats.org/markup-compatibility/2006" xmlns:o="urn:schemas-microsoft-com:office:office" xmlns:r="http://schemas.openxmlformats.org/officeDocument/2006/relationships" xmlns:m="http://schemas.openxmlformats.org/officeDocument/2006/math" xmlns:v="urn:schemas-microsoft-com:vml" xmlns:wp14="http://schemas.microsoft.com/office/word/2010/wordprocessingDrawing" xmlns:wp="http://schemas.openxmlformats.org/drawingml/2006/wordprocessingDrawing" xmlns:w10="urn:schemas-microsoft-com:office:word" xmlns:w="http://schemas.openxmlformats.org/wordprocessingml/2006/main" xmlns:w14="http://schemas.microsoft.com/office/word/2010/wordml" xmlns:w15="http://schemas.microsoft.com/office/word/2012/wordml" xmlns:w16se="http://schemas.microsoft.com/office/word/2015/wordml/symex" xmlns:wpg="http://schemas.microsoft.com/office/word/2010/wordprocessingGroup" xmlns:wpi="http://schemas.microsoft.com/office/word/2010/wordprocessingInk" xmlns:wne="http://schemas.microsoft.com/office/word/2006/wordml" xmlns:wps="http://schemas.microsoft.com/office/word/2010/wordprocessingShape" mc:Ignorable="w14 w15 w16se wp14">
   <w:abstractNum w:abstractNumId="0" w15:restartNumberingAfterBreak="0">
-    <w:nsid w:val="43BE08D3"/>
+    <w:nsid w:val="30C6540C"/>
     <w:multiLevelType w:val="hybridMultilevel"/>
     <w:tmpl w:val="3E522A48"/>
     <w:lvl w:ilvl="0" w:tplc="74B82014">
@@ -796,7 +963,102 @@
       </w:pPr>
     </w:lvl>
   </w:abstractNum>
+  <w:abstractNum w:abstractNumId="1" w15:restartNumberingAfterBreak="0">
+    <w:nsid w:val="43BE08D3"/>
+    <w:multiLevelType w:val="hybridMultilevel"/>
+    <w:tmpl w:val="4544CDE2"/>
+    <w:lvl w:ilvl="0" w:tplc="74B82014">
+      <w:start w:val="1"/>
+      <w:numFmt w:val="decimal"/>
+      <w:lvlText w:val="%1."/>
+      <w:lvlJc w:val="left"/>
+      <w:pPr>
+        <w:ind w:left="720" w:hanging="360"/>
+      </w:pPr>
+      <w:rPr>
+        <w:rFonts w:hint="default"/>
+        <w:b/>
+        <w:color w:val="FF0000"/>
+        <w:sz w:val="40"/>
+      </w:rPr>
+    </w:lvl>
+    <w:lvl w:ilvl="1" w:tplc="04090019" w:tentative="1">
+      <w:start w:val="1"/>
+      <w:numFmt w:val="lowerLetter"/>
+      <w:lvlText w:val="%2."/>
+      <w:lvlJc w:val="left"/>
+      <w:pPr>
+        <w:ind w:left="1440" w:hanging="360"/>
+      </w:pPr>
+    </w:lvl>
+    <w:lvl w:ilvl="2" w:tplc="0409001B" w:tentative="1">
+      <w:start w:val="1"/>
+      <w:numFmt w:val="lowerRoman"/>
+      <w:lvlText w:val="%3."/>
+      <w:lvlJc w:val="right"/>
+      <w:pPr>
+        <w:ind w:left="2160" w:hanging="180"/>
+      </w:pPr>
+    </w:lvl>
+    <w:lvl w:ilvl="3" w:tplc="0409000F" w:tentative="1">
+      <w:start w:val="1"/>
+      <w:numFmt w:val="decimal"/>
+      <w:lvlText w:val="%4."/>
+      <w:lvlJc w:val="left"/>
+      <w:pPr>
+        <w:ind w:left="2880" w:hanging="360"/>
+      </w:pPr>
+    </w:lvl>
+    <w:lvl w:ilvl="4" w:tplc="04090019" w:tentative="1">
+      <w:start w:val="1"/>
+      <w:numFmt w:val="lowerLetter"/>
+      <w:lvlText w:val="%5."/>
+      <w:lvlJc w:val="left"/>
+      <w:pPr>
+        <w:ind w:left="3600" w:hanging="360"/>
+      </w:pPr>
+    </w:lvl>
+    <w:lvl w:ilvl="5" w:tplc="0409001B" w:tentative="1">
+      <w:start w:val="1"/>
+      <w:numFmt w:val="lowerRoman"/>
+      <w:lvlText w:val="%6."/>
+      <w:lvlJc w:val="right"/>
+      <w:pPr>
+        <w:ind w:left="4320" w:hanging="180"/>
+      </w:pPr>
+    </w:lvl>
+    <w:lvl w:ilvl="6" w:tplc="0409000F" w:tentative="1">
+      <w:start w:val="1"/>
+      <w:numFmt w:val="decimal"/>
+      <w:lvlText w:val="%7."/>
+      <w:lvlJc w:val="left"/>
+      <w:pPr>
+        <w:ind w:left="5040" w:hanging="360"/>
+      </w:pPr>
+    </w:lvl>
+    <w:lvl w:ilvl="7" w:tplc="04090019" w:tentative="1">
+      <w:start w:val="1"/>
+      <w:numFmt w:val="lowerLetter"/>
+      <w:lvlText w:val="%8."/>
+      <w:lvlJc w:val="left"/>
+      <w:pPr>
+        <w:ind w:left="5760" w:hanging="360"/>
+      </w:pPr>
+    </w:lvl>
+    <w:lvl w:ilvl="8" w:tplc="0409001B" w:tentative="1">
+      <w:start w:val="1"/>
+      <w:numFmt w:val="lowerRoman"/>
+      <w:lvlText w:val="%9."/>
+      <w:lvlJc w:val="right"/>
+      <w:pPr>
+        <w:ind w:left="6480" w:hanging="180"/>
+      </w:pPr>
+    </w:lvl>
+  </w:abstractNum>
   <w:num w:numId="1">
+    <w:abstractNumId w:val="1"/>
+  </w:num>
+  <w:num w:numId="2">
     <w:abstractNumId w:val="0"/>
   </w:num>
 </w:numbering>

</xml_diff>